<commit_message>
Edit wordfile, add init repo image
</commit_message>
<xml_diff>
--- a/Hieu_1611061502_Dao_1611061458.docx
+++ b/Hieu_1611061502_Dao_1611061458.docx
@@ -2804,6 +2804,48 @@
                 <w:szCs w:val="26"/>
               </w:rPr>
             </w:pPr>
+            <w:r>
+              <w:rPr>
+                <w:noProof/>
+              </w:rPr>
+              <w:drawing>
+                <wp:inline distT="0" distB="0" distL="0" distR="0" wp14:anchorId="63694B90" wp14:editId="5984C833">
+                  <wp:extent cx="5581650" cy="2933700"/>
+                  <wp:effectExtent l="0" t="0" r="0" b="0"/>
+                  <wp:docPr id="36" name="Picture 36"/>
+                  <wp:cNvGraphicFramePr>
+                    <a:graphicFrameLocks xmlns:a="http://schemas.openxmlformats.org/drawingml/2006/main" noChangeAspect="1"/>
+                  </wp:cNvGraphicFramePr>
+                  <a:graphic xmlns:a="http://schemas.openxmlformats.org/drawingml/2006/main">
+                    <a:graphicData uri="http://schemas.openxmlformats.org/drawingml/2006/picture">
+                      <pic:pic xmlns:pic="http://schemas.openxmlformats.org/drawingml/2006/picture">
+                        <pic:nvPicPr>
+                          <pic:cNvPr id="0" name=""/>
+                          <pic:cNvPicPr/>
+                        </pic:nvPicPr>
+                        <pic:blipFill>
+                          <a:blip r:embed="rId11"/>
+                          <a:stretch>
+                            <a:fillRect/>
+                          </a:stretch>
+                        </pic:blipFill>
+                        <pic:spPr>
+                          <a:xfrm>
+                            <a:off x="0" y="0"/>
+                            <a:ext cx="5581650" cy="2933700"/>
+                          </a:xfrm>
+                          <a:prstGeom prst="rect">
+                            <a:avLst/>
+                          </a:prstGeom>
+                        </pic:spPr>
+                      </pic:pic>
+                    </a:graphicData>
+                  </a:graphic>
+                </wp:inline>
+              </w:drawing>
+            </w:r>
+            <w:bookmarkStart w:id="0" w:name="_GoBack"/>
+            <w:bookmarkEnd w:id="0"/>
           </w:p>
         </w:tc>
       </w:tr>
@@ -3287,7 +3329,7 @@
                           <pic:cNvPicPr/>
                         </pic:nvPicPr>
                         <pic:blipFill>
-                          <a:blip r:embed="rId11">
+                          <a:blip r:embed="rId12">
                             <a:extLst>
                               <a:ext uri="{28A0092B-C50C-407E-A947-70E740481C1C}">
                                 <a14:useLocalDpi xmlns:a14="http://schemas.microsoft.com/office/drawing/2010/main" val="0"/>
@@ -3470,7 +3512,7 @@
                           <pic:cNvPicPr/>
                         </pic:nvPicPr>
                         <pic:blipFill>
-                          <a:blip r:embed="rId11">
+                          <a:blip r:embed="rId12">
                             <a:extLst>
                               <a:ext uri="{28A0092B-C50C-407E-A947-70E740481C1C}">
                                 <a14:useLocalDpi xmlns:a14="http://schemas.microsoft.com/office/drawing/2010/main" val="0"/>
@@ -3814,7 +3856,7 @@
                           <pic:cNvPicPr/>
                         </pic:nvPicPr>
                         <pic:blipFill>
-                          <a:blip r:embed="rId11">
+                          <a:blip r:embed="rId12">
                             <a:extLst>
                               <a:ext uri="{28A0092B-C50C-407E-A947-70E740481C1C}">
                                 <a14:useLocalDpi xmlns:a14="http://schemas.microsoft.com/office/drawing/2010/main" val="0"/>
@@ -4149,7 +4191,7 @@
                           <pic:cNvPicPr/>
                         </pic:nvPicPr>
                         <pic:blipFill>
-                          <a:blip r:embed="rId11">
+                          <a:blip r:embed="rId12">
                             <a:extLst>
                               <a:ext uri="{28A0092B-C50C-407E-A947-70E740481C1C}">
                                 <a14:useLocalDpi xmlns:a14="http://schemas.microsoft.com/office/drawing/2010/main" val="0"/>
@@ -4297,7 +4339,7 @@
                           <pic:cNvPicPr/>
                         </pic:nvPicPr>
                         <pic:blipFill>
-                          <a:blip r:embed="rId12">
+                          <a:blip r:embed="rId13">
                             <a:extLst>
                               <a:ext uri="{28A0092B-C50C-407E-A947-70E740481C1C}">
                                 <a14:useLocalDpi xmlns:a14="http://schemas.microsoft.com/office/drawing/2010/main" val="0"/>
@@ -4588,7 +4630,7 @@
                           <pic:cNvPicPr/>
                         </pic:nvPicPr>
                         <pic:blipFill>
-                          <a:blip r:embed="rId13">
+                          <a:blip r:embed="rId14">
                             <a:extLst>
                               <a:ext uri="{28A0092B-C50C-407E-A947-70E740481C1C}">
                                 <a14:useLocalDpi xmlns:a14="http://schemas.microsoft.com/office/drawing/2010/main" val="0"/>
@@ -4852,7 +4894,7 @@
                           <pic:cNvPicPr/>
                         </pic:nvPicPr>
                         <pic:blipFill>
-                          <a:blip r:embed="rId13">
+                          <a:blip r:embed="rId14">
                             <a:extLst>
                               <a:ext uri="{28A0092B-C50C-407E-A947-70E740481C1C}">
                                 <a14:useLocalDpi xmlns:a14="http://schemas.microsoft.com/office/drawing/2010/main" val="0"/>
@@ -5118,7 +5160,7 @@
                           <pic:cNvPicPr/>
                         </pic:nvPicPr>
                         <pic:blipFill>
-                          <a:blip r:embed="rId14">
+                          <a:blip r:embed="rId15">
                             <a:extLst>
                               <a:ext uri="{28A0092B-C50C-407E-A947-70E740481C1C}">
                                 <a14:useLocalDpi xmlns:a14="http://schemas.microsoft.com/office/drawing/2010/main" val="0"/>
@@ -5410,7 +5452,7 @@
                           <pic:cNvPicPr/>
                         </pic:nvPicPr>
                         <pic:blipFill>
-                          <a:blip r:embed="rId15">
+                          <a:blip r:embed="rId16">
                             <a:extLst>
                               <a:ext uri="{28A0092B-C50C-407E-A947-70E740481C1C}">
                                 <a14:useLocalDpi xmlns:a14="http://schemas.microsoft.com/office/drawing/2010/main" val="0"/>
@@ -5753,7 +5795,7 @@
                           <pic:cNvPicPr/>
                         </pic:nvPicPr>
                         <pic:blipFill>
-                          <a:blip r:embed="rId16">
+                          <a:blip r:embed="rId17">
                             <a:extLst>
                               <a:ext uri="{28A0092B-C50C-407E-A947-70E740481C1C}">
                                 <a14:useLocalDpi xmlns:a14="http://schemas.microsoft.com/office/drawing/2010/main" val="0"/>
@@ -5998,7 +6040,7 @@
                           <pic:cNvPicPr/>
                         </pic:nvPicPr>
                         <pic:blipFill>
-                          <a:blip r:embed="rId17">
+                          <a:blip r:embed="rId18">
                             <a:extLst>
                               <a:ext uri="{28A0092B-C50C-407E-A947-70E740481C1C}">
                                 <a14:useLocalDpi xmlns:a14="http://schemas.microsoft.com/office/drawing/2010/main" val="0"/>
@@ -6316,7 +6358,7 @@
                           <pic:cNvPicPr/>
                         </pic:nvPicPr>
                         <pic:blipFill>
-                          <a:blip r:embed="rId18">
+                          <a:blip r:embed="rId19">
                             <a:extLst>
                               <a:ext uri="{28A0092B-C50C-407E-A947-70E740481C1C}">
                                 <a14:useLocalDpi xmlns:a14="http://schemas.microsoft.com/office/drawing/2010/main" val="0"/>
@@ -6615,7 +6657,7 @@
                           <pic:cNvPicPr/>
                         </pic:nvPicPr>
                         <pic:blipFill>
-                          <a:blip r:embed="rId19">
+                          <a:blip r:embed="rId20">
                             <a:extLst>
                               <a:ext uri="{28A0092B-C50C-407E-A947-70E740481C1C}">
                                 <a14:useLocalDpi xmlns:a14="http://schemas.microsoft.com/office/drawing/2010/main" val="0"/>
@@ -6814,7 +6856,7 @@
                           <pic:cNvPicPr/>
                         </pic:nvPicPr>
                         <pic:blipFill>
-                          <a:blip r:embed="rId20">
+                          <a:blip r:embed="rId21">
                             <a:extLst>
                               <a:ext uri="{28A0092B-C50C-407E-A947-70E740481C1C}">
                                 <a14:useLocalDpi xmlns:a14="http://schemas.microsoft.com/office/drawing/2010/main" val="0"/>
@@ -7067,7 +7109,7 @@
                           <pic:cNvPicPr/>
                         </pic:nvPicPr>
                         <pic:blipFill>
-                          <a:blip r:embed="rId20">
+                          <a:blip r:embed="rId21">
                             <a:extLst>
                               <a:ext uri="{28A0092B-C50C-407E-A947-70E740481C1C}">
                                 <a14:useLocalDpi xmlns:a14="http://schemas.microsoft.com/office/drawing/2010/main" val="0"/>
@@ -7259,7 +7301,7 @@
                           <pic:cNvPicPr/>
                         </pic:nvPicPr>
                         <pic:blipFill>
-                          <a:blip r:embed="rId21">
+                          <a:blip r:embed="rId22">
                             <a:extLst>
                               <a:ext uri="{28A0092B-C50C-407E-A947-70E740481C1C}">
                                 <a14:useLocalDpi xmlns:a14="http://schemas.microsoft.com/office/drawing/2010/main" val="0"/>
@@ -7442,7 +7484,7 @@
                           <pic:cNvPicPr/>
                         </pic:nvPicPr>
                         <pic:blipFill>
-                          <a:blip r:embed="rId22">
+                          <a:blip r:embed="rId23">
                             <a:extLst>
                               <a:ext uri="{28A0092B-C50C-407E-A947-70E740481C1C}">
                                 <a14:useLocalDpi xmlns:a14="http://schemas.microsoft.com/office/drawing/2010/main" val="0"/>
@@ -7760,7 +7802,7 @@
                           <pic:cNvPicPr/>
                         </pic:nvPicPr>
                         <pic:blipFill>
-                          <a:blip r:embed="rId21">
+                          <a:blip r:embed="rId22">
                             <a:extLst>
                               <a:ext uri="{28A0092B-C50C-407E-A947-70E740481C1C}">
                                 <a14:useLocalDpi xmlns:a14="http://schemas.microsoft.com/office/drawing/2010/main" val="0"/>
@@ -8015,7 +8057,7 @@
                           <pic:cNvPicPr/>
                         </pic:nvPicPr>
                         <pic:blipFill>
-                          <a:blip r:embed="rId21">
+                          <a:blip r:embed="rId22">
                             <a:extLst>
                               <a:ext uri="{28A0092B-C50C-407E-A947-70E740481C1C}">
                                 <a14:useLocalDpi xmlns:a14="http://schemas.microsoft.com/office/drawing/2010/main" val="0"/>
@@ -8243,7 +8285,7 @@
                           <pic:cNvPicPr/>
                         </pic:nvPicPr>
                         <pic:blipFill>
-                          <a:blip r:embed="rId23">
+                          <a:blip r:embed="rId24">
                             <a:extLst>
                               <a:ext uri="{28A0092B-C50C-407E-A947-70E740481C1C}">
                                 <a14:useLocalDpi xmlns:a14="http://schemas.microsoft.com/office/drawing/2010/main" val="0"/>
@@ -8506,7 +8548,7 @@
                           <pic:cNvPicPr/>
                         </pic:nvPicPr>
                         <pic:blipFill>
-                          <a:blip r:embed="rId23">
+                          <a:blip r:embed="rId24">
                             <a:extLst>
                               <a:ext uri="{28A0092B-C50C-407E-A947-70E740481C1C}">
                                 <a14:useLocalDpi xmlns:a14="http://schemas.microsoft.com/office/drawing/2010/main" val="0"/>
@@ -8762,7 +8804,7 @@
                           <pic:cNvPicPr/>
                         </pic:nvPicPr>
                         <pic:blipFill>
-                          <a:blip r:embed="rId23">
+                          <a:blip r:embed="rId24">
                             <a:extLst>
                               <a:ext uri="{28A0092B-C50C-407E-A947-70E740481C1C}">
                                 <a14:useLocalDpi xmlns:a14="http://schemas.microsoft.com/office/drawing/2010/main" val="0"/>
@@ -8935,7 +8977,7 @@
                           <pic:cNvPicPr/>
                         </pic:nvPicPr>
                         <pic:blipFill>
-                          <a:blip r:embed="rId24">
+                          <a:blip r:embed="rId25">
                             <a:extLst>
                               <a:ext uri="{28A0092B-C50C-407E-A947-70E740481C1C}">
                                 <a14:useLocalDpi xmlns:a14="http://schemas.microsoft.com/office/drawing/2010/main" val="0"/>
@@ -9047,7 +9089,7 @@
                           <pic:cNvPicPr/>
                         </pic:nvPicPr>
                         <pic:blipFill>
-                          <a:blip r:embed="rId25">
+                          <a:blip r:embed="rId26">
                             <a:extLst>
                               <a:ext uri="{28A0092B-C50C-407E-A947-70E740481C1C}">
                                 <a14:useLocalDpi xmlns:a14="http://schemas.microsoft.com/office/drawing/2010/main" val="0"/>
@@ -9127,7 +9169,6 @@
                 <w:szCs w:val="26"/>
               </w:rPr>
             </w:pPr>
-            <w:bookmarkStart w:id="0" w:name="_GoBack"/>
             <w:r>
               <w:rPr>
                 <w:rFonts w:ascii="Times New Roman" w:hAnsi="Times New Roman" w:cs="Times New Roman"/>
@@ -9151,7 +9192,7 @@
                           <pic:cNvPicPr/>
                         </pic:nvPicPr>
                         <pic:blipFill>
-                          <a:blip r:embed="rId26">
+                          <a:blip r:embed="rId27">
                             <a:extLst>
                               <a:ext uri="{28A0092B-C50C-407E-A947-70E740481C1C}">
                                 <a14:useLocalDpi xmlns:a14="http://schemas.microsoft.com/office/drawing/2010/main" val="0"/>
@@ -9177,7 +9218,6 @@
                 </wp:inline>
               </w:drawing>
             </w:r>
-            <w:bookmarkEnd w:id="0"/>
           </w:p>
         </w:tc>
       </w:tr>

</xml_diff>